<commit_message>
Agregue informacion al informe
</commit_message>
<xml_diff>
--- a/informe.docx
+++ b/informe.docx
@@ -1,6 +1,6 @@
 
 <file path=word/document.xml><?xml version="1.0" encoding="utf-8"?>
-<w:document xmlns:wpc="http://schemas.microsoft.com/office/word/2010/wordprocessingCanvas" xmlns:cx="http://schemas.microsoft.com/office/drawing/2014/chartex" xmlns:mc="http://schemas.openxmlformats.org/markup-compatibility/2006" xmlns:o="urn:schemas-microsoft-com:office:office" xmlns:r="http://schemas.openxmlformats.org/officeDocument/2006/relationships" xmlns:m="http://schemas.openxmlformats.org/officeDocument/2006/math" xmlns:v="urn:schemas-microsoft-com:vml" xmlns:wp14="http://schemas.microsoft.com/office/word/2010/wordprocessingDrawing" xmlns:wp="http://schemas.openxmlformats.org/drawingml/2006/wordprocessingDrawing" xmlns:w10="urn:schemas-microsoft-com:office:word" xmlns:w="http://schemas.openxmlformats.org/wordprocessingml/2006/main" xmlns:w14="http://schemas.microsoft.com/office/word/2010/wordml" xmlns:w15="http://schemas.microsoft.com/office/word/2012/wordml" xmlns:w16se="http://schemas.microsoft.com/office/word/2015/wordml/symex" xmlns:wpg="http://schemas.microsoft.com/office/word/2010/wordprocessingGroup" xmlns:wpi="http://schemas.microsoft.com/office/word/2010/wordprocessingInk" xmlns:wne="http://schemas.microsoft.com/office/word/2006/wordml" xmlns:wps="http://schemas.microsoft.com/office/word/2010/wordprocessingShape" mc:Ignorable="w14 w15 w16se wp14">
+<w:document xmlns:wpc="http://schemas.microsoft.com/office/word/2010/wordprocessingCanvas" xmlns:cx="http://schemas.microsoft.com/office/drawing/2014/chartex" xmlns:cx1="http://schemas.microsoft.com/office/drawing/2015/9/8/chartex" xmlns:cx2="http://schemas.microsoft.com/office/drawing/2015/10/21/chartex" xmlns:cx3="http://schemas.microsoft.com/office/drawing/2016/5/9/chartex" xmlns:cx4="http://schemas.microsoft.com/office/drawing/2016/5/10/chartex" xmlns:cx5="http://schemas.microsoft.com/office/drawing/2016/5/11/chartex" xmlns:cx6="http://schemas.microsoft.com/office/drawing/2016/5/12/chartex" xmlns:cx7="http://schemas.microsoft.com/office/drawing/2016/5/13/chartex" xmlns:cx8="http://schemas.microsoft.com/office/drawing/2016/5/14/chartex" xmlns:mc="http://schemas.openxmlformats.org/markup-compatibility/2006" xmlns:aink="http://schemas.microsoft.com/office/drawing/2016/ink" xmlns:am3d="http://schemas.microsoft.com/office/drawing/2017/model3d" xmlns:o="urn:schemas-microsoft-com:office:office" xmlns:r="http://schemas.openxmlformats.org/officeDocument/2006/relationships" xmlns:m="http://schemas.openxmlformats.org/officeDocument/2006/math" xmlns:v="urn:schemas-microsoft-com:vml" xmlns:wp14="http://schemas.microsoft.com/office/word/2010/wordprocessingDrawing" xmlns:wp="http://schemas.openxmlformats.org/drawingml/2006/wordprocessingDrawing" xmlns:w10="urn:schemas-microsoft-com:office:word" xmlns:w="http://schemas.openxmlformats.org/wordprocessingml/2006/main" xmlns:w14="http://schemas.microsoft.com/office/word/2010/wordml" xmlns:w15="http://schemas.microsoft.com/office/word/2012/wordml" xmlns:w16cid="http://schemas.microsoft.com/office/word/2016/wordml/cid" xmlns:w16se="http://schemas.microsoft.com/office/word/2015/wordml/symex" xmlns:wpg="http://schemas.microsoft.com/office/word/2010/wordprocessingGroup" xmlns:wpi="http://schemas.microsoft.com/office/word/2010/wordprocessingInk" xmlns:wne="http://schemas.microsoft.com/office/word/2006/wordml" xmlns:wps="http://schemas.microsoft.com/office/word/2010/wordprocessingShape" mc:Ignorable="w14 w15 w16se w16cid wp14">
   <w:body>
     <w:p>
       <w:pPr>
@@ -295,20 +295,13 @@
           <w:color w:val="1F4E79" w:themeColor="accent5" w:themeShade="80"/>
         </w:rPr>
       </w:pPr>
-      <w:r>
-        <w:rPr>
-          <w:rFonts w:ascii="Lucida Sans Unicode" w:eastAsia="Lucida Sans Unicode" w:hAnsi="Lucida Sans Unicode" w:cs="Lucida Sans Unicode"/>
-          <w:color w:val="1F4E79" w:themeColor="accent5" w:themeShade="80"/>
-        </w:rPr>
-        <w:t xml:space="preserve">Cia, </w:t>
-      </w:r>
       <w:proofErr w:type="spellStart"/>
       <w:r>
         <w:rPr>
           <w:rFonts w:ascii="Lucida Sans Unicode" w:eastAsia="Lucida Sans Unicode" w:hAnsi="Lucida Sans Unicode" w:cs="Lucida Sans Unicode"/>
           <w:color w:val="1F4E79" w:themeColor="accent5" w:themeShade="80"/>
         </w:rPr>
-        <w:t>Nicolas</w:t>
+        <w:t>Cia</w:t>
       </w:r>
       <w:proofErr w:type="spellEnd"/>
       <w:r>
@@ -316,7 +309,7 @@
           <w:rFonts w:ascii="Lucida Sans Unicode" w:eastAsia="Lucida Sans Unicode" w:hAnsi="Lucida Sans Unicode" w:cs="Lucida Sans Unicode"/>
           <w:color w:val="1F4E79" w:themeColor="accent5" w:themeShade="80"/>
         </w:rPr>
-        <w:t xml:space="preserve"> </w:t>
+        <w:t xml:space="preserve">, Nicolas </w:t>
       </w:r>
       <w:r>
         <w:rPr>
@@ -706,7 +699,6 @@
           <w:szCs w:val="20"/>
         </w:rPr>
       </w:pPr>
-      <w:proofErr w:type="spellStart"/>
       <w:r>
         <w:rPr>
           <w:rFonts w:ascii="Lucida Sans Unicode" w:eastAsia="Lucida Sans Unicode" w:hAnsi="Lucida Sans Unicode" w:cs="Lucida Sans Unicode"/>
@@ -716,19 +708,7 @@
           <w:sz w:val="24"/>
           <w:szCs w:val="24"/>
         </w:rPr>
-        <w:t>Trello</w:t>
-      </w:r>
-      <w:proofErr w:type="spellEnd"/>
-      <w:r>
-        <w:rPr>
-          <w:rFonts w:ascii="Lucida Sans Unicode" w:eastAsia="Lucida Sans Unicode" w:hAnsi="Lucida Sans Unicode" w:cs="Lucida Sans Unicode"/>
-          <w:b/>
-          <w:bCs/>
-          <w:color w:val="1F4E79" w:themeColor="accent5" w:themeShade="80"/>
-          <w:sz w:val="24"/>
-          <w:szCs w:val="24"/>
-        </w:rPr>
-        <w:t xml:space="preserve">                                                                                              </w:t>
+        <w:t xml:space="preserve">Trello                                                                                              </w:t>
       </w:r>
       <w:r>
         <w:rPr>
@@ -1301,6 +1281,98 @@
           <w:rFonts w:ascii="Lucida Sans Unicode" w:eastAsia="Lucida Sans Unicode" w:hAnsi="Lucida Sans Unicode" w:cs="Lucida Sans Unicode"/>
           <w:color w:val="1F4E79" w:themeColor="accent5" w:themeShade="80"/>
         </w:rPr>
+        <w:t>Según los requerimientos del Trabajo Practico Especial (TPE) el equipo de trabajo se propuso realizar una página</w:t>
+      </w:r>
+      <w:bookmarkStart w:id="0" w:name="_GoBack"/>
+      <w:bookmarkEnd w:id="0"/>
+      <w:r>
+        <w:rPr>
+          <w:rFonts w:ascii="Lucida Sans Unicode" w:eastAsia="Lucida Sans Unicode" w:hAnsi="Lucida Sans Unicode" w:cs="Lucida Sans Unicode"/>
+          <w:color w:val="1F4E79" w:themeColor="accent5" w:themeShade="80"/>
+        </w:rPr>
+        <w:t xml:space="preserve"> web que actúe como una app de sorteos.</w:t>
+      </w:r>
+    </w:p>
+    <w:p>
+      <w:pPr>
+        <w:rPr>
+          <w:rFonts w:ascii="Lucida Sans Unicode" w:eastAsia="Lucida Sans Unicode" w:hAnsi="Lucida Sans Unicode" w:cs="Lucida Sans Unicode"/>
+          <w:color w:val="1F4E79" w:themeColor="accent5" w:themeShade="80"/>
+        </w:rPr>
+      </w:pPr>
+      <w:r>
+        <w:rPr>
+          <w:rFonts w:ascii="Lucida Sans Unicode" w:eastAsia="Lucida Sans Unicode" w:hAnsi="Lucida Sans Unicode" w:cs="Lucida Sans Unicode"/>
+          <w:color w:val="1F4E79" w:themeColor="accent5" w:themeShade="80"/>
+        </w:rPr>
+        <w:t>En primer lugar, realizamos un boceto de como seria la estructura de la página web y después nos encargamos que esta funcione.</w:t>
+      </w:r>
+    </w:p>
+    <w:p>
+      <w:pPr>
+        <w:rPr>
+          <w:rFonts w:ascii="Lucida Sans Unicode" w:eastAsia="Lucida Sans Unicode" w:hAnsi="Lucida Sans Unicode" w:cs="Lucida Sans Unicode"/>
+          <w:color w:val="1F4E79" w:themeColor="accent5" w:themeShade="80"/>
+        </w:rPr>
+      </w:pPr>
+      <w:r>
+        <w:rPr>
+          <w:rFonts w:ascii="Lucida Sans Unicode" w:eastAsia="Lucida Sans Unicode" w:hAnsi="Lucida Sans Unicode" w:cs="Lucida Sans Unicode"/>
+          <w:color w:val="1F4E79" w:themeColor="accent5" w:themeShade="80"/>
+        </w:rPr>
+        <w:t>Creamos un repositorio remoto en Git Hub y nos añadimos como colaboradores al igual que creamos un tablero en Trello.</w:t>
+      </w:r>
+    </w:p>
+    <w:p>
+      <w:pPr>
+        <w:rPr>
+          <w:rFonts w:ascii="Lucida Sans Unicode" w:eastAsia="Lucida Sans Unicode" w:hAnsi="Lucida Sans Unicode" w:cs="Lucida Sans Unicode"/>
+          <w:color w:val="1F4E79" w:themeColor="accent5" w:themeShade="80"/>
+        </w:rPr>
+      </w:pPr>
+      <w:r>
+        <w:rPr>
+          <w:rFonts w:ascii="Lucida Sans Unicode" w:eastAsia="Lucida Sans Unicode" w:hAnsi="Lucida Sans Unicode" w:cs="Lucida Sans Unicode"/>
+          <w:color w:val="1F4E79" w:themeColor="accent5" w:themeShade="80"/>
+        </w:rPr>
+        <w:t>En Trello nos repartimos las tareas a realizar así había más organización en el equipo de trabajo.</w:t>
+      </w:r>
+    </w:p>
+    <w:p>
+      <w:pPr>
+        <w:rPr>
+          <w:rFonts w:ascii="Lucida Sans Unicode" w:eastAsia="Lucida Sans Unicode" w:hAnsi="Lucida Sans Unicode" w:cs="Lucida Sans Unicode"/>
+          <w:color w:val="1F4E79" w:themeColor="accent5" w:themeShade="80"/>
+        </w:rPr>
+      </w:pPr>
+      <w:r>
+        <w:rPr>
+          <w:rFonts w:ascii="Lucida Sans Unicode" w:eastAsia="Lucida Sans Unicode" w:hAnsi="Lucida Sans Unicode" w:cs="Lucida Sans Unicode"/>
+          <w:color w:val="1F4E79" w:themeColor="accent5" w:themeShade="80"/>
+        </w:rPr>
+        <w:t>Fuimos trabajando colaborativamente y comentando entre todos a medida que íbamos avanzando.</w:t>
+      </w:r>
+    </w:p>
+    <w:p>
+      <w:pPr>
+        <w:rPr>
+          <w:rFonts w:ascii="Lucida Sans Unicode" w:eastAsia="Lucida Sans Unicode" w:hAnsi="Lucida Sans Unicode" w:cs="Lucida Sans Unicode"/>
+          <w:color w:val="1F4E79" w:themeColor="accent5" w:themeShade="80"/>
+        </w:rPr>
+      </w:pPr>
+    </w:p>
+    <w:p>
+      <w:pPr>
+        <w:rPr>
+          <w:rFonts w:ascii="Lucida Sans Unicode" w:eastAsia="Lucida Sans Unicode" w:hAnsi="Lucida Sans Unicode" w:cs="Lucida Sans Unicode"/>
+          <w:color w:val="1F4E79" w:themeColor="accent5" w:themeShade="80"/>
+        </w:rPr>
+      </w:pPr>
+      <w:r>
+        <w:rPr>
+          <w:rFonts w:ascii="Lucida Sans Unicode" w:eastAsia="Lucida Sans Unicode" w:hAnsi="Lucida Sans Unicode" w:cs="Lucida Sans Unicode"/>
+          <w:color w:val="1F4E79" w:themeColor="accent5" w:themeShade="80"/>
+        </w:rPr>
         <w:t xml:space="preserve">En una de las primeras reuniones de equipo se decidió organizar este informe de la siguiente manera: </w:t>
       </w:r>
     </w:p>
@@ -1606,31 +1678,38 @@
           <w:rFonts w:ascii="Lucida Sans Unicode" w:eastAsia="Lucida Sans Unicode" w:hAnsi="Lucida Sans Unicode" w:cs="Lucida Sans Unicode"/>
           <w:color w:val="1F4E79" w:themeColor="accent5" w:themeShade="80"/>
         </w:rPr>
-        <w:t>División de las tareas teniendo en cuenta las consignas establecidas en el trabajo practico</w:t>
-      </w:r>
-      <w:r>
-        <w:rPr>
-          <w:rFonts w:ascii="Lucida Sans Unicode" w:eastAsia="Lucida Sans Unicode" w:hAnsi="Lucida Sans Unicode" w:cs="Lucida Sans Unicode"/>
-          <w:color w:val="1F4E79" w:themeColor="accent5" w:themeShade="80"/>
-        </w:rPr>
-        <w:t>.</w:t>
-      </w:r>
-      <w:bookmarkStart w:id="0" w:name="_GoBack"/>
-      <w:bookmarkEnd w:id="0"/>
-    </w:p>
-    <w:p>
-      <w:pPr>
-        <w:rPr>
-          <w:rFonts w:ascii="Lucida Sans Unicode" w:eastAsia="Lucida Sans Unicode" w:hAnsi="Lucida Sans Unicode" w:cs="Lucida Sans Unicode"/>
-          <w:color w:val="1F4E79" w:themeColor="accent5" w:themeShade="80"/>
-        </w:rPr>
-      </w:pPr>
-      <w:r>
-        <w:rPr>
-          <w:rFonts w:ascii="Lucida Sans Unicode" w:eastAsia="Lucida Sans Unicode" w:hAnsi="Lucida Sans Unicode" w:cs="Lucida Sans Unicode"/>
-          <w:color w:val="1F4E79" w:themeColor="accent5" w:themeShade="80"/>
-        </w:rPr>
-        <w:t xml:space="preserve">De manera conjunta, sin conflictos, se decidió trabajar sobre el proyecto creado +++++++  FOTO DEL PROYECTO </w:t>
+        <w:t>División de las tareas teniendo en cuenta las consignas establecidas en el trabajo practico.</w:t>
+      </w:r>
+    </w:p>
+    <w:p>
+      <w:pPr>
+        <w:rPr>
+          <w:rFonts w:ascii="Lucida Sans Unicode" w:eastAsia="Lucida Sans Unicode" w:hAnsi="Lucida Sans Unicode" w:cs="Lucida Sans Unicode"/>
+          <w:color w:val="1F4E79" w:themeColor="accent5" w:themeShade="80"/>
+        </w:rPr>
+      </w:pPr>
+      <w:r>
+        <w:rPr>
+          <w:rFonts w:ascii="Lucida Sans Unicode" w:eastAsia="Lucida Sans Unicode" w:hAnsi="Lucida Sans Unicode" w:cs="Lucida Sans Unicode"/>
+          <w:color w:val="1F4E79" w:themeColor="accent5" w:themeShade="80"/>
+        </w:rPr>
+        <w:t>De manera conjunta, sin conflictos, se decidió trabajar sobre el proyecto creado ++++++</w:t>
+      </w:r>
+      <w:proofErr w:type="gramStart"/>
+      <w:r>
+        <w:rPr>
+          <w:rFonts w:ascii="Lucida Sans Unicode" w:eastAsia="Lucida Sans Unicode" w:hAnsi="Lucida Sans Unicode" w:cs="Lucida Sans Unicode"/>
+          <w:color w:val="1F4E79" w:themeColor="accent5" w:themeShade="80"/>
+        </w:rPr>
+        <w:t>+  FOTO</w:t>
+      </w:r>
+      <w:proofErr w:type="gramEnd"/>
+      <w:r>
+        <w:rPr>
+          <w:rFonts w:ascii="Lucida Sans Unicode" w:eastAsia="Lucida Sans Unicode" w:hAnsi="Lucida Sans Unicode" w:cs="Lucida Sans Unicode"/>
+          <w:color w:val="1F4E79" w:themeColor="accent5" w:themeShade="80"/>
+        </w:rPr>
+        <w:t xml:space="preserve"> DEL PROYECTO </w:t>
       </w:r>
     </w:p>
     <w:p>
@@ -1685,7 +1764,15 @@
           <w:rFonts w:ascii="Lucida Sans Unicode" w:eastAsia="Lucida Sans Unicode" w:hAnsi="Lucida Sans Unicode" w:cs="Lucida Sans Unicode"/>
           <w:color w:val="1F4E79" w:themeColor="accent5" w:themeShade="80"/>
         </w:rPr>
-        <w:t xml:space="preserve"> (RR) en GitHub, luego de recibir y aceptar las invitaciones para colaborar en el RR, cada integrante del GT clonó el RR en su </w:t>
+        <w:t xml:space="preserve"> (RR) en GitHub, luego de recibir y aceptar las invitaciones para colaborar en </w:t>
+      </w:r>
+      <w:r>
+        <w:rPr>
+          <w:rFonts w:ascii="Lucida Sans Unicode" w:eastAsia="Lucida Sans Unicode" w:hAnsi="Lucida Sans Unicode" w:cs="Lucida Sans Unicode"/>
+          <w:color w:val="1F4E79" w:themeColor="accent5" w:themeShade="80"/>
+        </w:rPr>
+        <w:lastRenderedPageBreak/>
+        <w:t xml:space="preserve">el RR, cada integrante del GT clonó el RR en su </w:t>
       </w:r>
       <w:r>
         <w:rPr>
@@ -2108,7 +2195,23 @@
           <w:rFonts w:ascii="Lucida Sans Unicode" w:eastAsia="Lucida Sans Unicode" w:hAnsi="Lucida Sans Unicode" w:cs="Lucida Sans Unicode"/>
           <w:color w:val="1F4E79" w:themeColor="accent5" w:themeShade="80"/>
         </w:rPr>
-        <w:t xml:space="preserve">. Las invitaciones fueron enviadas a través del enlace ++++++++++++++++++++ , medio por el cual se sumaron todos los integrantes del grupo. </w:t>
+        <w:t>. Las invitaciones fueron enviadas a través del enlace +++++++++++++++++++</w:t>
+      </w:r>
+      <w:proofErr w:type="gramStart"/>
+      <w:r>
+        <w:rPr>
+          <w:rFonts w:ascii="Lucida Sans Unicode" w:eastAsia="Lucida Sans Unicode" w:hAnsi="Lucida Sans Unicode" w:cs="Lucida Sans Unicode"/>
+          <w:color w:val="1F4E79" w:themeColor="accent5" w:themeShade="80"/>
+        </w:rPr>
+        <w:t>+ ,</w:t>
+      </w:r>
+      <w:proofErr w:type="gramEnd"/>
+      <w:r>
+        <w:rPr>
+          <w:rFonts w:ascii="Lucida Sans Unicode" w:eastAsia="Lucida Sans Unicode" w:hAnsi="Lucida Sans Unicode" w:cs="Lucida Sans Unicode"/>
+          <w:color w:val="1F4E79" w:themeColor="accent5" w:themeShade="80"/>
+        </w:rPr>
+        <w:t xml:space="preserve"> medio por el cual se sumaron todos los integrantes del grupo. </w:t>
       </w:r>
     </w:p>
     <w:p>
@@ -2494,6 +2597,7 @@
           <w:rFonts w:ascii="Lucida Sans Unicode" w:eastAsia="Lucida Sans Unicode" w:hAnsi="Lucida Sans Unicode" w:cs="Lucida Sans Unicode"/>
           <w:color w:val="1F4E79" w:themeColor="accent5" w:themeShade="80"/>
         </w:rPr>
+        <w:lastRenderedPageBreak/>
         <w:t xml:space="preserve">Pautas de aprobación individual </w:t>
       </w:r>
     </w:p>
@@ -3011,7 +3115,7 @@
 </file>
 
 <file path=word/numbering.xml><?xml version="1.0" encoding="utf-8"?>
-<w:numbering xmlns:wpc="http://schemas.microsoft.com/office/word/2010/wordprocessingCanvas" xmlns:cx="http://schemas.microsoft.com/office/drawing/2014/chartex" xmlns:mc="http://schemas.openxmlformats.org/markup-compatibility/2006" xmlns:o="urn:schemas-microsoft-com:office:office" xmlns:r="http://schemas.openxmlformats.org/officeDocument/2006/relationships" xmlns:m="http://schemas.openxmlformats.org/officeDocument/2006/math" xmlns:v="urn:schemas-microsoft-com:vml" xmlns:wp14="http://schemas.microsoft.com/office/word/2010/wordprocessingDrawing" xmlns:wp="http://schemas.openxmlformats.org/drawingml/2006/wordprocessingDrawing" xmlns:w10="urn:schemas-microsoft-com:office:word" xmlns:w="http://schemas.openxmlformats.org/wordprocessingml/2006/main" xmlns:w14="http://schemas.microsoft.com/office/word/2010/wordml" xmlns:w15="http://schemas.microsoft.com/office/word/2012/wordml" xmlns:w16se="http://schemas.microsoft.com/office/word/2015/wordml/symex" xmlns:wpg="http://schemas.microsoft.com/office/word/2010/wordprocessingGroup" xmlns:wpi="http://schemas.microsoft.com/office/word/2010/wordprocessingInk" xmlns:wne="http://schemas.microsoft.com/office/word/2006/wordml" xmlns:wps="http://schemas.microsoft.com/office/word/2010/wordprocessingShape" mc:Ignorable="w14 w15 w16se wp14">
+<w:numbering xmlns:wpc="http://schemas.microsoft.com/office/word/2010/wordprocessingCanvas" xmlns:cx="http://schemas.microsoft.com/office/drawing/2014/chartex" xmlns:cx1="http://schemas.microsoft.com/office/drawing/2015/9/8/chartex" xmlns:cx2="http://schemas.microsoft.com/office/drawing/2015/10/21/chartex" xmlns:cx3="http://schemas.microsoft.com/office/drawing/2016/5/9/chartex" xmlns:cx4="http://schemas.microsoft.com/office/drawing/2016/5/10/chartex" xmlns:cx5="http://schemas.microsoft.com/office/drawing/2016/5/11/chartex" xmlns:cx6="http://schemas.microsoft.com/office/drawing/2016/5/12/chartex" xmlns:cx7="http://schemas.microsoft.com/office/drawing/2016/5/13/chartex" xmlns:cx8="http://schemas.microsoft.com/office/drawing/2016/5/14/chartex" xmlns:mc="http://schemas.openxmlformats.org/markup-compatibility/2006" xmlns:aink="http://schemas.microsoft.com/office/drawing/2016/ink" xmlns:am3d="http://schemas.microsoft.com/office/drawing/2017/model3d" xmlns:o="urn:schemas-microsoft-com:office:office" xmlns:r="http://schemas.openxmlformats.org/officeDocument/2006/relationships" xmlns:m="http://schemas.openxmlformats.org/officeDocument/2006/math" xmlns:v="urn:schemas-microsoft-com:vml" xmlns:wp14="http://schemas.microsoft.com/office/word/2010/wordprocessingDrawing" xmlns:wp="http://schemas.openxmlformats.org/drawingml/2006/wordprocessingDrawing" xmlns:w10="urn:schemas-microsoft-com:office:word" xmlns:w="http://schemas.openxmlformats.org/wordprocessingml/2006/main" xmlns:w14="http://schemas.microsoft.com/office/word/2010/wordml" xmlns:w15="http://schemas.microsoft.com/office/word/2012/wordml" xmlns:w16cid="http://schemas.microsoft.com/office/word/2016/wordml/cid" xmlns:w16se="http://schemas.microsoft.com/office/word/2015/wordml/symex" xmlns:wpg="http://schemas.microsoft.com/office/word/2010/wordprocessingGroup" xmlns:wpi="http://schemas.microsoft.com/office/word/2010/wordprocessingInk" xmlns:wne="http://schemas.microsoft.com/office/word/2006/wordml" xmlns:wps="http://schemas.microsoft.com/office/word/2010/wordprocessingShape" mc:Ignorable="w14 w15 w16se w16cid wp14">
   <w:abstractNum w:abstractNumId="0" w15:restartNumberingAfterBreak="0">
     <w:nsid w:val="0855452C"/>
     <w:multiLevelType w:val="hybridMultilevel"/>
@@ -4095,7 +4199,7 @@
 </file>
 
 <file path=word/styles.xml><?xml version="1.0" encoding="utf-8"?>
-<w:styles xmlns:mc="http://schemas.openxmlformats.org/markup-compatibility/2006" xmlns:r="http://schemas.openxmlformats.org/officeDocument/2006/relationships" xmlns:w="http://schemas.openxmlformats.org/wordprocessingml/2006/main" xmlns:w14="http://schemas.microsoft.com/office/word/2010/wordml" xmlns:w15="http://schemas.microsoft.com/office/word/2012/wordml" xmlns:w16se="http://schemas.microsoft.com/office/word/2015/wordml/symex" mc:Ignorable="w14 w15 w16se">
+<w:styles xmlns:mc="http://schemas.openxmlformats.org/markup-compatibility/2006" xmlns:r="http://schemas.openxmlformats.org/officeDocument/2006/relationships" xmlns:w="http://schemas.openxmlformats.org/wordprocessingml/2006/main" xmlns:w14="http://schemas.microsoft.com/office/word/2010/wordml" xmlns:w15="http://schemas.microsoft.com/office/word/2012/wordml" xmlns:w16cid="http://schemas.microsoft.com/office/word/2016/wordml/cid" xmlns:w16se="http://schemas.microsoft.com/office/word/2015/wordml/symex" mc:Ignorable="w14 w15 w16se w16cid">
   <w:docDefaults>
     <w:rPrDefault>
       <w:rPr>
@@ -4111,7 +4215,7 @@
       </w:pPr>
     </w:pPrDefault>
   </w:docDefaults>
-  <w:latentStyles w:defLockedState="0" w:defUIPriority="99" w:defSemiHidden="0" w:defUnhideWhenUsed="0" w:defQFormat="0" w:count="371">
+  <w:latentStyles w:defLockedState="0" w:defUIPriority="99" w:defSemiHidden="0" w:defUnhideWhenUsed="0" w:defQFormat="0" w:count="375">
     <w:lsdException w:name="Normal" w:uiPriority="0" w:qFormat="1"/>
     <w:lsdException w:name="heading 1" w:uiPriority="9" w:qFormat="1"/>
     <w:lsdException w:name="heading 2" w:semiHidden="1" w:uiPriority="9" w:unhideWhenUsed="1" w:qFormat="1"/>
@@ -4217,7 +4321,6 @@
     <w:lsdException w:name="HTML Sample" w:semiHidden="1" w:unhideWhenUsed="1"/>
     <w:lsdException w:name="HTML Typewriter" w:semiHidden="1" w:unhideWhenUsed="1"/>
     <w:lsdException w:name="HTML Variable" w:semiHidden="1" w:unhideWhenUsed="1"/>
-    <w:lsdException w:name="Normal Table" w:semiHidden="1" w:unhideWhenUsed="1"/>
     <w:lsdException w:name="annotation subject" w:semiHidden="1" w:unhideWhenUsed="1"/>
     <w:lsdException w:name="No List" w:semiHidden="1" w:unhideWhenUsed="1"/>
     <w:lsdException w:name="Outline List 1" w:semiHidden="1" w:unhideWhenUsed="1"/>
@@ -4261,10 +4364,8 @@
     <w:lsdException w:name="Table Elegant" w:semiHidden="1" w:unhideWhenUsed="1"/>
     <w:lsdException w:name="Table Professional" w:semiHidden="1" w:unhideWhenUsed="1"/>
     <w:lsdException w:name="Table Subtle 1" w:semiHidden="1" w:unhideWhenUsed="1"/>
-    <w:lsdException w:name="Table Subtle 2" w:semiHidden="1" w:unhideWhenUsed="1"/>
     <w:lsdException w:name="Table Web 1" w:semiHidden="1" w:unhideWhenUsed="1"/>
     <w:lsdException w:name="Table Web 2" w:semiHidden="1" w:unhideWhenUsed="1"/>
-    <w:lsdException w:name="Table Web 3" w:semiHidden="1" w:unhideWhenUsed="1"/>
     <w:lsdException w:name="Balloon Text" w:semiHidden="1" w:unhideWhenUsed="1"/>
     <w:lsdException w:name="Table Grid" w:uiPriority="39"/>
     <w:lsdException w:name="Table Theme" w:semiHidden="1" w:unhideWhenUsed="1"/>
@@ -4483,6 +4584,10 @@
     <w:lsdException w:name="List Table 5 Dark Accent 6" w:uiPriority="50"/>
     <w:lsdException w:name="List Table 6 Colorful Accent 6" w:uiPriority="51"/>
     <w:lsdException w:name="List Table 7 Colorful Accent 6" w:uiPriority="52"/>
+    <w:lsdException w:name="Mention" w:semiHidden="1" w:unhideWhenUsed="1"/>
+    <w:lsdException w:name="Smart Hyperlink" w:semiHidden="1" w:unhideWhenUsed="1"/>
+    <w:lsdException w:name="Hashtag" w:semiHidden="1" w:unhideWhenUsed="1"/>
+    <w:lsdException w:name="Unresolved Mention" w:semiHidden="1" w:unhideWhenUsed="1"/>
   </w:latentStyles>
   <w:style w:type="paragraph" w:default="1" w:styleId="Normal">
     <w:name w:val="Normal"/>
@@ -4491,7 +4596,6 @@
   <w:style w:type="character" w:default="1" w:styleId="Fuentedeprrafopredeter">
     <w:name w:val="Default Paragraph Font"/>
     <w:uiPriority w:val="1"/>
-    <w:semiHidden/>
     <w:unhideWhenUsed/>
   </w:style>
   <w:style w:type="table" w:default="1" w:styleId="Tablanormal">

</xml_diff>

<commit_message>
Agregue texto e imagen al informe
</commit_message>
<xml_diff>
--- a/informe.docx
+++ b/informe.docx
@@ -1281,16 +1281,7 @@
           <w:rFonts w:ascii="Lucida Sans Unicode" w:eastAsia="Lucida Sans Unicode" w:hAnsi="Lucida Sans Unicode" w:cs="Lucida Sans Unicode"/>
           <w:color w:val="1F4E79" w:themeColor="accent5" w:themeShade="80"/>
         </w:rPr>
-        <w:t>Según los requerimientos del Trabajo Practico Especial (TPE) el equipo de trabajo se propuso realizar una página</w:t>
-      </w:r>
-      <w:bookmarkStart w:id="0" w:name="_GoBack"/>
-      <w:bookmarkEnd w:id="0"/>
-      <w:r>
-        <w:rPr>
-          <w:rFonts w:ascii="Lucida Sans Unicode" w:eastAsia="Lucida Sans Unicode" w:hAnsi="Lucida Sans Unicode" w:cs="Lucida Sans Unicode"/>
-          <w:color w:val="1F4E79" w:themeColor="accent5" w:themeShade="80"/>
-        </w:rPr>
-        <w:t xml:space="preserve"> web que actúe como una app de sorteos.</w:t>
+        <w:t>Según los requerimientos del Trabajo Practico Especial (TPE) el equipo de trabajo se propuso realizar una página web que actúe como una app de sorteos.</w:t>
       </w:r>
     </w:p>
     <w:p>
@@ -1375,134 +1366,6 @@
         </w:rPr>
         <w:t xml:space="preserve">En una de las primeras reuniones de equipo se decidió organizar este informe de la siguiente manera: </w:t>
       </w:r>
-    </w:p>
-    <w:p>
-      <w:pPr>
-        <w:rPr>
-          <w:rFonts w:ascii="Lucida Sans Unicode" w:eastAsia="Lucida Sans Unicode" w:hAnsi="Lucida Sans Unicode" w:cs="Lucida Sans Unicode"/>
-          <w:color w:val="1F4E79" w:themeColor="accent5" w:themeShade="80"/>
-        </w:rPr>
-      </w:pPr>
-    </w:p>
-    <w:p>
-      <w:pPr>
-        <w:rPr>
-          <w:rFonts w:ascii="Lucida Sans Unicode" w:eastAsia="Lucida Sans Unicode" w:hAnsi="Lucida Sans Unicode" w:cs="Lucida Sans Unicode"/>
-          <w:color w:val="1F4E79" w:themeColor="accent5" w:themeShade="80"/>
-        </w:rPr>
-      </w:pPr>
-    </w:p>
-    <w:p>
-      <w:pPr>
-        <w:rPr>
-          <w:rFonts w:ascii="Lucida Sans Unicode" w:eastAsia="Lucida Sans Unicode" w:hAnsi="Lucida Sans Unicode" w:cs="Lucida Sans Unicode"/>
-          <w:color w:val="1F4E79" w:themeColor="accent5" w:themeShade="80"/>
-        </w:rPr>
-      </w:pPr>
-    </w:p>
-    <w:p>
-      <w:pPr>
-        <w:rPr>
-          <w:rFonts w:ascii="Lucida Sans Unicode" w:eastAsia="Lucida Sans Unicode" w:hAnsi="Lucida Sans Unicode" w:cs="Lucida Sans Unicode"/>
-          <w:color w:val="1F4E79" w:themeColor="accent5" w:themeShade="80"/>
-        </w:rPr>
-      </w:pPr>
-    </w:p>
-    <w:p>
-      <w:pPr>
-        <w:rPr>
-          <w:rFonts w:ascii="Lucida Sans Unicode" w:eastAsia="Lucida Sans Unicode" w:hAnsi="Lucida Sans Unicode" w:cs="Lucida Sans Unicode"/>
-          <w:color w:val="1F4E79" w:themeColor="accent5" w:themeShade="80"/>
-        </w:rPr>
-      </w:pPr>
-    </w:p>
-    <w:p>
-      <w:pPr>
-        <w:rPr>
-          <w:rFonts w:ascii="Lucida Sans Unicode" w:eastAsia="Lucida Sans Unicode" w:hAnsi="Lucida Sans Unicode" w:cs="Lucida Sans Unicode"/>
-          <w:color w:val="1F4E79" w:themeColor="accent5" w:themeShade="80"/>
-        </w:rPr>
-      </w:pPr>
-    </w:p>
-    <w:p>
-      <w:pPr>
-        <w:rPr>
-          <w:rFonts w:ascii="Lucida Sans Unicode" w:eastAsia="Lucida Sans Unicode" w:hAnsi="Lucida Sans Unicode" w:cs="Lucida Sans Unicode"/>
-          <w:color w:val="1F4E79" w:themeColor="accent5" w:themeShade="80"/>
-        </w:rPr>
-      </w:pPr>
-    </w:p>
-    <w:p>
-      <w:pPr>
-        <w:rPr>
-          <w:rFonts w:ascii="Lucida Sans Unicode" w:eastAsia="Lucida Sans Unicode" w:hAnsi="Lucida Sans Unicode" w:cs="Lucida Sans Unicode"/>
-          <w:color w:val="1F4E79" w:themeColor="accent5" w:themeShade="80"/>
-        </w:rPr>
-      </w:pPr>
-    </w:p>
-    <w:p>
-      <w:pPr>
-        <w:rPr>
-          <w:rFonts w:ascii="Lucida Sans Unicode" w:eastAsia="Lucida Sans Unicode" w:hAnsi="Lucida Sans Unicode" w:cs="Lucida Sans Unicode"/>
-          <w:color w:val="1F4E79" w:themeColor="accent5" w:themeShade="80"/>
-        </w:rPr>
-      </w:pPr>
-    </w:p>
-    <w:p>
-      <w:pPr>
-        <w:rPr>
-          <w:rFonts w:ascii="Lucida Sans Unicode" w:eastAsia="Lucida Sans Unicode" w:hAnsi="Lucida Sans Unicode" w:cs="Lucida Sans Unicode"/>
-          <w:color w:val="1F4E79" w:themeColor="accent5" w:themeShade="80"/>
-        </w:rPr>
-      </w:pPr>
-    </w:p>
-    <w:p>
-      <w:pPr>
-        <w:rPr>
-          <w:rFonts w:ascii="Lucida Sans Unicode" w:eastAsia="Lucida Sans Unicode" w:hAnsi="Lucida Sans Unicode" w:cs="Lucida Sans Unicode"/>
-          <w:color w:val="1F4E79" w:themeColor="accent5" w:themeShade="80"/>
-        </w:rPr>
-      </w:pPr>
-    </w:p>
-    <w:p>
-      <w:pPr>
-        <w:rPr>
-          <w:rFonts w:ascii="Lucida Sans Unicode" w:eastAsia="Lucida Sans Unicode" w:hAnsi="Lucida Sans Unicode" w:cs="Lucida Sans Unicode"/>
-          <w:color w:val="1F4E79" w:themeColor="accent5" w:themeShade="80"/>
-        </w:rPr>
-      </w:pPr>
-    </w:p>
-    <w:p>
-      <w:pPr>
-        <w:rPr>
-          <w:rFonts w:ascii="Lucida Sans Unicode" w:eastAsia="Lucida Sans Unicode" w:hAnsi="Lucida Sans Unicode" w:cs="Lucida Sans Unicode"/>
-          <w:color w:val="1F4E79" w:themeColor="accent5" w:themeShade="80"/>
-        </w:rPr>
-      </w:pPr>
-    </w:p>
-    <w:p>
-      <w:pPr>
-        <w:rPr>
-          <w:rFonts w:ascii="Lucida Sans Unicode" w:eastAsia="Lucida Sans Unicode" w:hAnsi="Lucida Sans Unicode" w:cs="Lucida Sans Unicode"/>
-          <w:color w:val="1F4E79" w:themeColor="accent5" w:themeShade="80"/>
-        </w:rPr>
-      </w:pPr>
-    </w:p>
-    <w:p>
-      <w:pPr>
-        <w:rPr>
-          <w:rFonts w:ascii="Lucida Sans Unicode" w:eastAsia="Lucida Sans Unicode" w:hAnsi="Lucida Sans Unicode" w:cs="Lucida Sans Unicode"/>
-          <w:color w:val="1F4E79" w:themeColor="accent5" w:themeShade="80"/>
-        </w:rPr>
-      </w:pPr>
-    </w:p>
-    <w:p>
-      <w:pPr>
-        <w:rPr>
-          <w:rFonts w:ascii="Lucida Sans Unicode" w:eastAsia="Lucida Sans Unicode" w:hAnsi="Lucida Sans Unicode" w:cs="Lucida Sans Unicode"/>
-          <w:color w:val="1F4E79" w:themeColor="accent5" w:themeShade="80"/>
-        </w:rPr>
-      </w:pPr>
     </w:p>
     <w:p>
       <w:pPr>
@@ -1642,23 +1505,22 @@
           <w:rFonts w:ascii="Lucida Sans Unicode" w:eastAsia="Lucida Sans Unicode" w:hAnsi="Lucida Sans Unicode" w:cs="Lucida Sans Unicode"/>
           <w:color w:val="1F4E79" w:themeColor="accent5" w:themeShade="80"/>
         </w:rPr>
+        <w:lastRenderedPageBreak/>
         <w:t xml:space="preserve">Creación del tablero de </w:t>
       </w:r>
-      <w:proofErr w:type="spellStart"/>
-      <w:r>
-        <w:rPr>
-          <w:rFonts w:ascii="Lucida Sans Unicode" w:eastAsia="Lucida Sans Unicode" w:hAnsi="Lucida Sans Unicode" w:cs="Lucida Sans Unicode"/>
-          <w:color w:val="1F4E79" w:themeColor="accent5" w:themeShade="80"/>
-        </w:rPr>
-        <w:t>trello</w:t>
-      </w:r>
-      <w:proofErr w:type="spellEnd"/>
-      <w:r>
-        <w:rPr>
-          <w:rFonts w:ascii="Lucida Sans Unicode" w:eastAsia="Lucida Sans Unicode" w:hAnsi="Lucida Sans Unicode" w:cs="Lucida Sans Unicode"/>
-          <w:color w:val="1F4E79" w:themeColor="accent5" w:themeShade="80"/>
-        </w:rPr>
-        <w:t xml:space="preserve">, uno de los integrantes creo un nuevo espacio de trabajo y posteriormente invito a el resto a unirse. </w:t>
+      <w:r>
+        <w:rPr>
+          <w:rFonts w:ascii="Lucida Sans Unicode" w:eastAsia="Lucida Sans Unicode" w:hAnsi="Lucida Sans Unicode" w:cs="Lucida Sans Unicode"/>
+          <w:color w:val="1F4E79" w:themeColor="accent5" w:themeShade="80"/>
+        </w:rPr>
+        <w:t>T</w:t>
+      </w:r>
+      <w:r>
+        <w:rPr>
+          <w:rFonts w:ascii="Lucida Sans Unicode" w:eastAsia="Lucida Sans Unicode" w:hAnsi="Lucida Sans Unicode" w:cs="Lucida Sans Unicode"/>
+          <w:color w:val="1F4E79" w:themeColor="accent5" w:themeShade="80"/>
+        </w:rPr>
+        <w:t xml:space="preserve">rello, uno de los integrantes creo un nuevo espacio de trabajo y posteriormente invito a el resto a unirse. </w:t>
       </w:r>
     </w:p>
     <w:p>
@@ -1748,7 +1610,21 @@
           <w:rFonts w:ascii="Lucida Sans Unicode" w:eastAsia="Lucida Sans Unicode" w:hAnsi="Lucida Sans Unicode" w:cs="Lucida Sans Unicode"/>
           <w:color w:val="1F4E79" w:themeColor="accent5" w:themeShade="80"/>
         </w:rPr>
-        <w:t xml:space="preserve">Una vez definido el proyecto, se procedió a invitar a todo el GP al </w:t>
+        <w:t>Una vez definido el proyecto, se procedió a invitar a todo el G</w:t>
+      </w:r>
+      <w:r>
+        <w:rPr>
+          <w:rFonts w:ascii="Lucida Sans Unicode" w:eastAsia="Lucida Sans Unicode" w:hAnsi="Lucida Sans Unicode" w:cs="Lucida Sans Unicode"/>
+          <w:color w:val="1F4E79" w:themeColor="accent5" w:themeShade="80"/>
+        </w:rPr>
+        <w:t>T</w:t>
+      </w:r>
+      <w:r>
+        <w:rPr>
+          <w:rFonts w:ascii="Lucida Sans Unicode" w:eastAsia="Lucida Sans Unicode" w:hAnsi="Lucida Sans Unicode" w:cs="Lucida Sans Unicode"/>
+          <w:color w:val="1F4E79" w:themeColor="accent5" w:themeShade="80"/>
+        </w:rPr>
+        <w:t xml:space="preserve"> al </w:t>
       </w:r>
       <w:r>
         <w:rPr>
@@ -1764,15 +1640,7 @@
           <w:rFonts w:ascii="Lucida Sans Unicode" w:eastAsia="Lucida Sans Unicode" w:hAnsi="Lucida Sans Unicode" w:cs="Lucida Sans Unicode"/>
           <w:color w:val="1F4E79" w:themeColor="accent5" w:themeShade="80"/>
         </w:rPr>
-        <w:t xml:space="preserve"> (RR) en GitHub, luego de recibir y aceptar las invitaciones para colaborar en </w:t>
-      </w:r>
-      <w:r>
-        <w:rPr>
-          <w:rFonts w:ascii="Lucida Sans Unicode" w:eastAsia="Lucida Sans Unicode" w:hAnsi="Lucida Sans Unicode" w:cs="Lucida Sans Unicode"/>
-          <w:color w:val="1F4E79" w:themeColor="accent5" w:themeShade="80"/>
-        </w:rPr>
-        <w:lastRenderedPageBreak/>
-        <w:t xml:space="preserve">el RR, cada integrante del GT clonó el RR en su </w:t>
+        <w:t xml:space="preserve"> (RR) en GitHub, luego de recibir y aceptar las invitaciones para colaborar en el RR, cada integrante del GT clonó el RR en su </w:t>
       </w:r>
       <w:r>
         <w:rPr>
@@ -2195,191 +2063,234 @@
           <w:rFonts w:ascii="Lucida Sans Unicode" w:eastAsia="Lucida Sans Unicode" w:hAnsi="Lucida Sans Unicode" w:cs="Lucida Sans Unicode"/>
           <w:color w:val="1F4E79" w:themeColor="accent5" w:themeShade="80"/>
         </w:rPr>
-        <w:t>. Las invitaciones fueron enviadas a través del enlace +++++++++++++++++++</w:t>
-      </w:r>
-      <w:proofErr w:type="gramStart"/>
-      <w:r>
-        <w:rPr>
-          <w:rFonts w:ascii="Lucida Sans Unicode" w:eastAsia="Lucida Sans Unicode" w:hAnsi="Lucida Sans Unicode" w:cs="Lucida Sans Unicode"/>
-          <w:color w:val="1F4E79" w:themeColor="accent5" w:themeShade="80"/>
-        </w:rPr>
-        <w:t>+ ,</w:t>
-      </w:r>
-      <w:proofErr w:type="gramEnd"/>
-      <w:r>
-        <w:rPr>
-          <w:rFonts w:ascii="Lucida Sans Unicode" w:eastAsia="Lucida Sans Unicode" w:hAnsi="Lucida Sans Unicode" w:cs="Lucida Sans Unicode"/>
-          <w:color w:val="1F4E79" w:themeColor="accent5" w:themeShade="80"/>
-        </w:rPr>
-        <w:t xml:space="preserve"> medio por el cual se sumaron todos los integrantes del grupo. </w:t>
-      </w:r>
-    </w:p>
-    <w:p>
-      <w:pPr>
-        <w:rPr>
-          <w:rFonts w:ascii="Lucida Sans Unicode" w:eastAsia="Lucida Sans Unicode" w:hAnsi="Lucida Sans Unicode" w:cs="Lucida Sans Unicode"/>
-          <w:color w:val="1F4E79" w:themeColor="accent5" w:themeShade="80"/>
-        </w:rPr>
-      </w:pPr>
-    </w:p>
-    <w:p>
-      <w:pPr>
-        <w:rPr>
-          <w:rFonts w:ascii="Lucida Sans Unicode" w:eastAsia="Lucida Sans Unicode" w:hAnsi="Lucida Sans Unicode" w:cs="Lucida Sans Unicode"/>
-          <w:color w:val="1F4E79" w:themeColor="accent5" w:themeShade="80"/>
-        </w:rPr>
-      </w:pPr>
-    </w:p>
-    <w:p>
-      <w:pPr>
-        <w:rPr>
-          <w:rFonts w:ascii="Lucida Sans Unicode" w:eastAsia="Lucida Sans Unicode" w:hAnsi="Lucida Sans Unicode" w:cs="Lucida Sans Unicode"/>
-          <w:color w:val="1F4E79" w:themeColor="accent5" w:themeShade="80"/>
-        </w:rPr>
-      </w:pPr>
-    </w:p>
-    <w:p>
-      <w:pPr>
-        <w:rPr>
-          <w:rFonts w:ascii="Lucida Sans Unicode" w:eastAsia="Lucida Sans Unicode" w:hAnsi="Lucida Sans Unicode" w:cs="Lucida Sans Unicode"/>
-          <w:color w:val="1F4E79" w:themeColor="accent5" w:themeShade="80"/>
-        </w:rPr>
-      </w:pPr>
-      <w:r>
-        <w:rPr>
-          <w:rFonts w:ascii="Lucida Sans Unicode" w:eastAsia="Lucida Sans Unicode" w:hAnsi="Lucida Sans Unicode" w:cs="Lucida Sans Unicode"/>
-          <w:color w:val="1F4E79" w:themeColor="accent5" w:themeShade="80"/>
-        </w:rPr>
-        <w:t xml:space="preserve">FOTO DE EJEMPLO DE UNION A TRELLO. </w:t>
-      </w:r>
-    </w:p>
-    <w:p>
-      <w:pPr>
-        <w:rPr>
-          <w:rFonts w:ascii="Lucida Sans Unicode" w:eastAsia="Lucida Sans Unicode" w:hAnsi="Lucida Sans Unicode" w:cs="Lucida Sans Unicode"/>
-          <w:color w:val="1F4E79" w:themeColor="accent5" w:themeShade="80"/>
-        </w:rPr>
-      </w:pPr>
-    </w:p>
-    <w:p>
-      <w:pPr>
-        <w:rPr>
-          <w:rFonts w:ascii="Lucida Sans Unicode" w:eastAsia="Lucida Sans Unicode" w:hAnsi="Lucida Sans Unicode" w:cs="Lucida Sans Unicode"/>
-          <w:color w:val="1F4E79" w:themeColor="accent5" w:themeShade="80"/>
-        </w:rPr>
-      </w:pPr>
-    </w:p>
-    <w:p>
-      <w:pPr>
-        <w:rPr>
-          <w:rFonts w:ascii="Lucida Sans Unicode" w:eastAsia="Lucida Sans Unicode" w:hAnsi="Lucida Sans Unicode" w:cs="Lucida Sans Unicode"/>
-          <w:color w:val="1F4E79" w:themeColor="accent5" w:themeShade="80"/>
-        </w:rPr>
-      </w:pPr>
-    </w:p>
-    <w:p>
-      <w:pPr>
-        <w:rPr>
-          <w:rFonts w:ascii="Lucida Sans Unicode" w:eastAsia="Lucida Sans Unicode" w:hAnsi="Lucida Sans Unicode" w:cs="Lucida Sans Unicode"/>
-          <w:color w:val="1F4E79" w:themeColor="accent5" w:themeShade="80"/>
-        </w:rPr>
-      </w:pPr>
-    </w:p>
-    <w:p>
-      <w:pPr>
-        <w:rPr>
-          <w:rFonts w:ascii="Lucida Sans Unicode" w:eastAsia="Lucida Sans Unicode" w:hAnsi="Lucida Sans Unicode" w:cs="Lucida Sans Unicode"/>
-          <w:color w:val="1F4E79" w:themeColor="accent5" w:themeShade="80"/>
-        </w:rPr>
-      </w:pPr>
-    </w:p>
-    <w:p>
-      <w:pPr>
-        <w:rPr>
-          <w:rFonts w:ascii="Lucida Sans Unicode" w:eastAsia="Lucida Sans Unicode" w:hAnsi="Lucida Sans Unicode" w:cs="Lucida Sans Unicode"/>
-          <w:color w:val="1F4E79" w:themeColor="accent5" w:themeShade="80"/>
-        </w:rPr>
-      </w:pPr>
-    </w:p>
-    <w:p>
-      <w:pPr>
-        <w:rPr>
-          <w:rFonts w:ascii="Lucida Sans Unicode" w:eastAsia="Lucida Sans Unicode" w:hAnsi="Lucida Sans Unicode" w:cs="Lucida Sans Unicode"/>
-          <w:color w:val="1F4E79" w:themeColor="accent5" w:themeShade="80"/>
-        </w:rPr>
-      </w:pPr>
-    </w:p>
-    <w:p>
-      <w:pPr>
-        <w:rPr>
-          <w:rFonts w:ascii="Lucida Sans Unicode" w:eastAsia="Lucida Sans Unicode" w:hAnsi="Lucida Sans Unicode" w:cs="Lucida Sans Unicode"/>
-          <w:color w:val="1F4E79" w:themeColor="accent5" w:themeShade="80"/>
-        </w:rPr>
-      </w:pPr>
-    </w:p>
-    <w:p>
-      <w:pPr>
-        <w:rPr>
-          <w:rFonts w:ascii="Lucida Sans Unicode" w:eastAsia="Lucida Sans Unicode" w:hAnsi="Lucida Sans Unicode" w:cs="Lucida Sans Unicode"/>
-          <w:color w:val="1F4E79" w:themeColor="accent5" w:themeShade="80"/>
-        </w:rPr>
-      </w:pPr>
-    </w:p>
-    <w:p>
-      <w:pPr>
-        <w:rPr>
-          <w:rFonts w:ascii="Lucida Sans Unicode" w:eastAsia="Lucida Sans Unicode" w:hAnsi="Lucida Sans Unicode" w:cs="Lucida Sans Unicode"/>
-          <w:color w:val="1F4E79" w:themeColor="accent5" w:themeShade="80"/>
-        </w:rPr>
-      </w:pPr>
-    </w:p>
-    <w:p>
-      <w:pPr>
-        <w:rPr>
-          <w:rFonts w:ascii="Lucida Sans Unicode" w:eastAsia="Lucida Sans Unicode" w:hAnsi="Lucida Sans Unicode" w:cs="Lucida Sans Unicode"/>
-          <w:color w:val="1F4E79" w:themeColor="accent5" w:themeShade="80"/>
-        </w:rPr>
-      </w:pPr>
-    </w:p>
-    <w:p>
-      <w:pPr>
-        <w:rPr>
-          <w:rFonts w:ascii="Lucida Sans Unicode" w:eastAsia="Lucida Sans Unicode" w:hAnsi="Lucida Sans Unicode" w:cs="Lucida Sans Unicode"/>
-          <w:color w:val="1F4E79" w:themeColor="accent5" w:themeShade="80"/>
-        </w:rPr>
-      </w:pPr>
-    </w:p>
-    <w:p>
-      <w:pPr>
-        <w:rPr>
-          <w:rFonts w:ascii="Lucida Sans Unicode" w:eastAsia="Lucida Sans Unicode" w:hAnsi="Lucida Sans Unicode" w:cs="Lucida Sans Unicode"/>
-          <w:color w:val="1F4E79" w:themeColor="accent5" w:themeShade="80"/>
-        </w:rPr>
-      </w:pPr>
-    </w:p>
-    <w:p>
-      <w:pPr>
-        <w:rPr>
-          <w:rFonts w:ascii="Lucida Sans Unicode" w:eastAsia="Lucida Sans Unicode" w:hAnsi="Lucida Sans Unicode" w:cs="Lucida Sans Unicode"/>
-          <w:color w:val="1F4E79" w:themeColor="accent5" w:themeShade="80"/>
-        </w:rPr>
-      </w:pPr>
-    </w:p>
-    <w:p>
-      <w:pPr>
-        <w:rPr>
-          <w:rFonts w:ascii="Lucida Sans Unicode" w:eastAsia="Lucida Sans Unicode" w:hAnsi="Lucida Sans Unicode" w:cs="Lucida Sans Unicode"/>
-          <w:color w:val="1F4E79" w:themeColor="accent5" w:themeShade="80"/>
-        </w:rPr>
-      </w:pPr>
-    </w:p>
-    <w:p>
-      <w:pPr>
-        <w:rPr>
-          <w:rFonts w:ascii="Lucida Sans Unicode" w:eastAsia="Lucida Sans Unicode" w:hAnsi="Lucida Sans Unicode" w:cs="Lucida Sans Unicode"/>
-          <w:color w:val="1F4E79" w:themeColor="accent5" w:themeShade="80"/>
-        </w:rPr>
-      </w:pPr>
+        <w:t xml:space="preserve">. </w:t>
+      </w:r>
+      <w:bookmarkStart w:id="0" w:name="_GoBack"/>
+      <w:bookmarkEnd w:id="0"/>
+    </w:p>
+    <w:p>
+      <w:pPr>
+        <w:rPr>
+          <w:rFonts w:ascii="Lucida Sans Unicode" w:eastAsia="Lucida Sans Unicode" w:hAnsi="Lucida Sans Unicode" w:cs="Lucida Sans Unicode"/>
+          <w:color w:val="1F4E79" w:themeColor="accent5" w:themeShade="80"/>
+        </w:rPr>
+      </w:pPr>
+      <w:r>
+        <w:rPr>
+          <w:rFonts w:ascii="Lucida Sans Unicode" w:eastAsia="Lucida Sans Unicode" w:hAnsi="Lucida Sans Unicode" w:cs="Lucida Sans Unicode"/>
+          <w:color w:val="1F4E79" w:themeColor="accent5" w:themeShade="80"/>
+        </w:rPr>
+        <w:t xml:space="preserve">En Trello creamos 4 </w:t>
+      </w:r>
+      <w:r>
+        <w:rPr>
+          <w:rFonts w:ascii="Lucida Sans Unicode" w:eastAsia="Lucida Sans Unicode" w:hAnsi="Lucida Sans Unicode" w:cs="Lucida Sans Unicode"/>
+          <w:color w:val="1F4E79" w:themeColor="accent5" w:themeShade="80"/>
+        </w:rPr>
+        <w:t>li</w:t>
+      </w:r>
+      <w:r>
+        <w:rPr>
+          <w:rFonts w:ascii="Lucida Sans Unicode" w:eastAsia="Lucida Sans Unicode" w:hAnsi="Lucida Sans Unicode" w:cs="Lucida Sans Unicode"/>
+          <w:color w:val="1F4E79" w:themeColor="accent5" w:themeShade="80"/>
+        </w:rPr>
+        <w:t>s</w:t>
+      </w:r>
+      <w:r>
+        <w:rPr>
+          <w:rFonts w:ascii="Lucida Sans Unicode" w:eastAsia="Lucida Sans Unicode" w:hAnsi="Lucida Sans Unicode" w:cs="Lucida Sans Unicode"/>
+          <w:color w:val="1F4E79" w:themeColor="accent5" w:themeShade="80"/>
+        </w:rPr>
+        <w:t>tas</w:t>
+      </w:r>
+      <w:r>
+        <w:rPr>
+          <w:rFonts w:ascii="Lucida Sans Unicode" w:eastAsia="Lucida Sans Unicode" w:hAnsi="Lucida Sans Unicode" w:cs="Lucida Sans Unicode"/>
+          <w:color w:val="1F4E79" w:themeColor="accent5" w:themeShade="80"/>
+        </w:rPr>
+        <w:t xml:space="preserve">, Cosas por hacer, Pautas de aprobación individual, Pautas de aprobación grupal y por </w:t>
+      </w:r>
+      <w:r>
+        <w:rPr>
+          <w:rFonts w:ascii="Lucida Sans Unicode" w:eastAsia="Lucida Sans Unicode" w:hAnsi="Lucida Sans Unicode" w:cs="Lucida Sans Unicode"/>
+          <w:color w:val="1F4E79" w:themeColor="accent5" w:themeShade="80"/>
+        </w:rPr>
+        <w:t>último</w:t>
+      </w:r>
+      <w:r>
+        <w:rPr>
+          <w:rFonts w:ascii="Lucida Sans Unicode" w:eastAsia="Lucida Sans Unicode" w:hAnsi="Lucida Sans Unicode" w:cs="Lucida Sans Unicode"/>
+          <w:color w:val="1F4E79" w:themeColor="accent5" w:themeShade="80"/>
+        </w:rPr>
+        <w:t xml:space="preserve"> la </w:t>
+      </w:r>
+      <w:r>
+        <w:rPr>
+          <w:rFonts w:ascii="Lucida Sans Unicode" w:eastAsia="Lucida Sans Unicode" w:hAnsi="Lucida Sans Unicode" w:cs="Lucida Sans Unicode"/>
+          <w:color w:val="1F4E79" w:themeColor="accent5" w:themeShade="80"/>
+        </w:rPr>
+        <w:t>lista</w:t>
+      </w:r>
+      <w:r>
+        <w:rPr>
+          <w:rFonts w:ascii="Lucida Sans Unicode" w:eastAsia="Lucida Sans Unicode" w:hAnsi="Lucida Sans Unicode" w:cs="Lucida Sans Unicode"/>
+          <w:color w:val="1F4E79" w:themeColor="accent5" w:themeShade="80"/>
+        </w:rPr>
+        <w:t xml:space="preserve"> Hecho.</w:t>
+      </w:r>
+    </w:p>
+    <w:p>
+      <w:pPr>
+        <w:rPr>
+          <w:rFonts w:ascii="Lucida Sans Unicode" w:eastAsia="Lucida Sans Unicode" w:hAnsi="Lucida Sans Unicode" w:cs="Lucida Sans Unicode"/>
+          <w:color w:val="1F4E79" w:themeColor="accent5" w:themeShade="80"/>
+        </w:rPr>
+      </w:pPr>
+      <w:r>
+        <w:rPr>
+          <w:rFonts w:ascii="Lucida Sans Unicode" w:eastAsia="Lucida Sans Unicode" w:hAnsi="Lucida Sans Unicode" w:cs="Lucida Sans Unicode"/>
+          <w:color w:val="1F4E79" w:themeColor="accent5" w:themeShade="80"/>
+        </w:rPr>
+        <w:lastRenderedPageBreak/>
+        <w:t xml:space="preserve">Agregamos </w:t>
+      </w:r>
+      <w:proofErr w:type="spellStart"/>
+      <w:r>
+        <w:rPr>
+          <w:rFonts w:ascii="Lucida Sans Unicode" w:eastAsia="Lucida Sans Unicode" w:hAnsi="Lucida Sans Unicode" w:cs="Lucida Sans Unicode"/>
+          <w:color w:val="1F4E79" w:themeColor="accent5" w:themeShade="80"/>
+        </w:rPr>
+        <w:t>Checklist</w:t>
+      </w:r>
+      <w:proofErr w:type="spellEnd"/>
+      <w:r>
+        <w:rPr>
+          <w:rFonts w:ascii="Lucida Sans Unicode" w:eastAsia="Lucida Sans Unicode" w:hAnsi="Lucida Sans Unicode" w:cs="Lucida Sans Unicode"/>
+          <w:color w:val="1F4E79" w:themeColor="accent5" w:themeShade="80"/>
+        </w:rPr>
+        <w:t xml:space="preserve">, para organizarnos mucho mejor entre los integrantes del grupo. A medida que íbamos cumpliendo con las actividades planteadas las íbamos marcando para </w:t>
+      </w:r>
+      <w:r>
+        <w:rPr>
+          <w:rFonts w:ascii="Lucida Sans Unicode" w:eastAsia="Lucida Sans Unicode" w:hAnsi="Lucida Sans Unicode" w:cs="Lucida Sans Unicode"/>
+          <w:color w:val="1F4E79" w:themeColor="accent5" w:themeShade="80"/>
+        </w:rPr>
+        <w:t>así</w:t>
+      </w:r>
+      <w:r>
+        <w:rPr>
+          <w:rFonts w:ascii="Lucida Sans Unicode" w:eastAsia="Lucida Sans Unicode" w:hAnsi="Lucida Sans Unicode" w:cs="Lucida Sans Unicode"/>
+          <w:color w:val="1F4E79" w:themeColor="accent5" w:themeShade="80"/>
+        </w:rPr>
+        <w:t xml:space="preserve"> saber las cosas </w:t>
+      </w:r>
+      <w:r>
+        <w:rPr>
+          <w:rFonts w:ascii="Lucida Sans Unicode" w:eastAsia="Lucida Sans Unicode" w:hAnsi="Lucida Sans Unicode" w:cs="Lucida Sans Unicode"/>
+          <w:color w:val="1F4E79" w:themeColor="accent5" w:themeShade="80"/>
+        </w:rPr>
+        <w:t>pendientes por hacer.</w:t>
+      </w:r>
+    </w:p>
+    <w:p>
+      <w:pPr>
+        <w:rPr>
+          <w:rFonts w:ascii="Lucida Sans Unicode" w:eastAsia="Lucida Sans Unicode" w:hAnsi="Lucida Sans Unicode" w:cs="Lucida Sans Unicode"/>
+          <w:color w:val="1F4E79" w:themeColor="accent5" w:themeShade="80"/>
+        </w:rPr>
+      </w:pPr>
+    </w:p>
+    <w:p>
+      <w:pPr>
+        <w:rPr>
+          <w:rFonts w:ascii="Lucida Sans Unicode" w:eastAsia="Lucida Sans Unicode" w:hAnsi="Lucida Sans Unicode" w:cs="Lucida Sans Unicode"/>
+          <w:color w:val="1F4E79" w:themeColor="accent5" w:themeShade="80"/>
+        </w:rPr>
+      </w:pPr>
+    </w:p>
+    <w:p>
+      <w:pPr>
+        <w:rPr>
+          <w:rFonts w:ascii="Lucida Sans Unicode" w:eastAsia="Lucida Sans Unicode" w:hAnsi="Lucida Sans Unicode" w:cs="Lucida Sans Unicode"/>
+          <w:color w:val="1F4E79" w:themeColor="accent5" w:themeShade="80"/>
+        </w:rPr>
+      </w:pPr>
+    </w:p>
+    <w:p>
+      <w:pPr>
+        <w:rPr>
+          <w:rFonts w:ascii="Lucida Sans Unicode" w:eastAsia="Lucida Sans Unicode" w:hAnsi="Lucida Sans Unicode" w:cs="Lucida Sans Unicode"/>
+          <w:color w:val="1F4E79" w:themeColor="accent5" w:themeShade="80"/>
+        </w:rPr>
+      </w:pPr>
+      <w:r>
+        <w:rPr>
+          <w:noProof/>
+        </w:rPr>
+        <w:drawing>
+          <wp:inline distT="0" distB="0" distL="0" distR="0" wp14:anchorId="31895EC3" wp14:editId="220C3840">
+            <wp:extent cx="2536864" cy="5402580"/>
+            <wp:effectExtent l="0" t="0" r="0" b="7620"/>
+            <wp:docPr id="1" name="Imagen 1"/>
+            <wp:cNvGraphicFramePr>
+              <a:graphicFrameLocks xmlns:a="http://schemas.openxmlformats.org/drawingml/2006/main" noChangeAspect="1"/>
+            </wp:cNvGraphicFramePr>
+            <a:graphic xmlns:a="http://schemas.openxmlformats.org/drawingml/2006/main">
+              <a:graphicData uri="http://schemas.openxmlformats.org/drawingml/2006/picture">
+                <pic:pic xmlns:pic="http://schemas.openxmlformats.org/drawingml/2006/picture">
+                  <pic:nvPicPr>
+                    <pic:cNvPr id="0" name="Picture 1"/>
+                    <pic:cNvPicPr>
+                      <a:picLocks noChangeAspect="1" noChangeArrowheads="1"/>
+                    </pic:cNvPicPr>
+                  </pic:nvPicPr>
+                  <pic:blipFill>
+                    <a:blip r:embed="rId9">
+                      <a:extLst>
+                        <a:ext uri="{28A0092B-C50C-407E-A947-70E740481C1C}">
+                          <a14:useLocalDpi xmlns:a14="http://schemas.microsoft.com/office/drawing/2010/main" val="0"/>
+                        </a:ext>
+                      </a:extLst>
+                    </a:blip>
+                    <a:srcRect/>
+                    <a:stretch>
+                      <a:fillRect/>
+                    </a:stretch>
+                  </pic:blipFill>
+                  <pic:spPr bwMode="auto">
+                    <a:xfrm>
+                      <a:off x="0" y="0"/>
+                      <a:ext cx="2550562" cy="5431752"/>
+                    </a:xfrm>
+                    <a:prstGeom prst="rect">
+                      <a:avLst/>
+                    </a:prstGeom>
+                    <a:noFill/>
+                    <a:ln>
+                      <a:noFill/>
+                    </a:ln>
+                  </pic:spPr>
+                </pic:pic>
+              </a:graphicData>
+            </a:graphic>
+          </wp:inline>
+        </w:drawing>
+      </w:r>
+    </w:p>
+    <w:p>
+      <w:pPr>
+        <w:rPr>
+          <w:rFonts w:ascii="Lucida Sans Unicode" w:eastAsia="Lucida Sans Unicode" w:hAnsi="Lucida Sans Unicode" w:cs="Lucida Sans Unicode"/>
+          <w:color w:val="1F4E79" w:themeColor="accent5" w:themeShade="80"/>
+        </w:rPr>
+      </w:pPr>
+      <w:r>
+        <w:rPr>
+          <w:rFonts w:ascii="Lucida Sans Unicode" w:eastAsia="Lucida Sans Unicode" w:hAnsi="Lucida Sans Unicode" w:cs="Lucida Sans Unicode"/>
+          <w:color w:val="1F4E79" w:themeColor="accent5" w:themeShade="80"/>
+        </w:rPr>
+        <w:t>Invitación a Trello</w:t>
+      </w:r>
     </w:p>
     <w:p>
       <w:pPr>
@@ -2437,6 +2348,7 @@
           <w:rFonts w:ascii="Lucida Sans Unicode" w:eastAsia="Lucida Sans Unicode" w:hAnsi="Lucida Sans Unicode" w:cs="Lucida Sans Unicode"/>
           <w:color w:val="1F4E79" w:themeColor="accent5" w:themeShade="80"/>
         </w:rPr>
+        <w:lastRenderedPageBreak/>
         <w:t xml:space="preserve">En el tablero de </w:t>
       </w:r>
       <w:r>
@@ -2597,7 +2509,6 @@
           <w:rFonts w:ascii="Lucida Sans Unicode" w:eastAsia="Lucida Sans Unicode" w:hAnsi="Lucida Sans Unicode" w:cs="Lucida Sans Unicode"/>
           <w:color w:val="1F4E79" w:themeColor="accent5" w:themeShade="80"/>
         </w:rPr>
-        <w:lastRenderedPageBreak/>
         <w:t xml:space="preserve">Pautas de aprobación individual </w:t>
       </w:r>
     </w:p>
@@ -3750,7 +3661,7 @@
       <w:lvlText w:val=""/>
       <w:lvlJc w:val="left"/>
       <w:pPr>
-        <w:ind w:left="720" w:hanging="360"/>
+        <w:ind w:left="927" w:hanging="360"/>
       </w:pPr>
       <w:rPr>
         <w:rFonts w:ascii="Symbol" w:hAnsi="Symbol" w:hint="default"/>
@@ -3762,7 +3673,7 @@
       <w:lvlText w:val="o"/>
       <w:lvlJc w:val="left"/>
       <w:pPr>
-        <w:ind w:left="1440" w:hanging="360"/>
+        <w:ind w:left="1647" w:hanging="360"/>
       </w:pPr>
       <w:rPr>
         <w:rFonts w:ascii="Courier New" w:hAnsi="Courier New" w:cs="Courier New" w:hint="default"/>
@@ -3774,7 +3685,7 @@
       <w:lvlText w:val=""/>
       <w:lvlJc w:val="left"/>
       <w:pPr>
-        <w:ind w:left="2160" w:hanging="360"/>
+        <w:ind w:left="2367" w:hanging="360"/>
       </w:pPr>
       <w:rPr>
         <w:rFonts w:ascii="Wingdings" w:hAnsi="Wingdings" w:hint="default"/>
@@ -3786,7 +3697,7 @@
       <w:lvlText w:val=""/>
       <w:lvlJc w:val="left"/>
       <w:pPr>
-        <w:ind w:left="2880" w:hanging="360"/>
+        <w:ind w:left="3087" w:hanging="360"/>
       </w:pPr>
       <w:rPr>
         <w:rFonts w:ascii="Symbol" w:hAnsi="Symbol" w:hint="default"/>
@@ -3798,7 +3709,7 @@
       <w:lvlText w:val="o"/>
       <w:lvlJc w:val="left"/>
       <w:pPr>
-        <w:ind w:left="3600" w:hanging="360"/>
+        <w:ind w:left="3807" w:hanging="360"/>
       </w:pPr>
       <w:rPr>
         <w:rFonts w:ascii="Courier New" w:hAnsi="Courier New" w:cs="Courier New" w:hint="default"/>
@@ -3810,7 +3721,7 @@
       <w:lvlText w:val=""/>
       <w:lvlJc w:val="left"/>
       <w:pPr>
-        <w:ind w:left="4320" w:hanging="360"/>
+        <w:ind w:left="4527" w:hanging="360"/>
       </w:pPr>
       <w:rPr>
         <w:rFonts w:ascii="Wingdings" w:hAnsi="Wingdings" w:hint="default"/>
@@ -3822,7 +3733,7 @@
       <w:lvlText w:val=""/>
       <w:lvlJc w:val="left"/>
       <w:pPr>
-        <w:ind w:left="5040" w:hanging="360"/>
+        <w:ind w:left="5247" w:hanging="360"/>
       </w:pPr>
       <w:rPr>
         <w:rFonts w:ascii="Symbol" w:hAnsi="Symbol" w:hint="default"/>
@@ -3834,7 +3745,7 @@
       <w:lvlText w:val="o"/>
       <w:lvlJc w:val="left"/>
       <w:pPr>
-        <w:ind w:left="5760" w:hanging="360"/>
+        <w:ind w:left="5967" w:hanging="360"/>
       </w:pPr>
       <w:rPr>
         <w:rFonts w:ascii="Courier New" w:hAnsi="Courier New" w:cs="Courier New" w:hint="default"/>
@@ -3846,7 +3757,7 @@
       <w:lvlText w:val=""/>
       <w:lvlJc w:val="left"/>
       <w:pPr>
-        <w:ind w:left="6480" w:hanging="360"/>
+        <w:ind w:left="6687" w:hanging="360"/>
       </w:pPr>
       <w:rPr>
         <w:rFonts w:ascii="Wingdings" w:hAnsi="Wingdings" w:hint="default"/>
@@ -4321,6 +4232,7 @@
     <w:lsdException w:name="HTML Sample" w:semiHidden="1" w:unhideWhenUsed="1"/>
     <w:lsdException w:name="HTML Typewriter" w:semiHidden="1" w:unhideWhenUsed="1"/>
     <w:lsdException w:name="HTML Variable" w:semiHidden="1" w:unhideWhenUsed="1"/>
+    <w:lsdException w:name="Normal Table" w:semiHidden="1" w:unhideWhenUsed="1"/>
     <w:lsdException w:name="annotation subject" w:semiHidden="1" w:unhideWhenUsed="1"/>
     <w:lsdException w:name="No List" w:semiHidden="1" w:unhideWhenUsed="1"/>
     <w:lsdException w:name="Outline List 1" w:semiHidden="1" w:unhideWhenUsed="1"/>
@@ -4364,8 +4276,10 @@
     <w:lsdException w:name="Table Elegant" w:semiHidden="1" w:unhideWhenUsed="1"/>
     <w:lsdException w:name="Table Professional" w:semiHidden="1" w:unhideWhenUsed="1"/>
     <w:lsdException w:name="Table Subtle 1" w:semiHidden="1" w:unhideWhenUsed="1"/>
+    <w:lsdException w:name="Table Subtle 2" w:semiHidden="1" w:unhideWhenUsed="1"/>
     <w:lsdException w:name="Table Web 1" w:semiHidden="1" w:unhideWhenUsed="1"/>
     <w:lsdException w:name="Table Web 2" w:semiHidden="1" w:unhideWhenUsed="1"/>
+    <w:lsdException w:name="Table Web 3" w:semiHidden="1" w:unhideWhenUsed="1"/>
     <w:lsdException w:name="Balloon Text" w:semiHidden="1" w:unhideWhenUsed="1"/>
     <w:lsdException w:name="Table Grid" w:uiPriority="39"/>
     <w:lsdException w:name="Table Theme" w:semiHidden="1" w:unhideWhenUsed="1"/>
@@ -4596,6 +4510,7 @@
   <w:style w:type="character" w:default="1" w:styleId="Fuentedeprrafopredeter">
     <w:name w:val="Default Paragraph Font"/>
     <w:uiPriority w:val="1"/>
+    <w:semiHidden/>
     <w:unhideWhenUsed/>
   </w:style>
   <w:style w:type="table" w:default="1" w:styleId="Tablanormal">

</xml_diff>

<commit_message>
agregue imagen de invitacion a trello
</commit_message>
<xml_diff>
--- a/informe.docx
+++ b/informe.docx
@@ -89,8 +89,8 @@
         </w:rPr>
       </w:pPr>
       <w:r>
-        <w:object w:dxaOrig="3563" w:dyaOrig="2551">
-          <v:rect xmlns:o="urn:schemas-microsoft-com:office:office" xmlns:v="urn:schemas-microsoft-com:vml" id="rectole0000000000" style="width:178.150000pt;height:127.550000pt" o:preferrelative="t" o:ole="">
+        <w:object w:dxaOrig="3603" w:dyaOrig="2591">
+          <v:rect xmlns:o="urn:schemas-microsoft-com:office:office" xmlns:v="urn:schemas-microsoft-com:vml" id="rectole0000000000" style="width:180.150000pt;height:129.550000pt" o:preferrelative="t" o:ole="">
             <o:lock v:ext="edit"/>
             <v:imagedata xmlns:r="http://schemas.openxmlformats.org/officeDocument/2006/relationships" r:id="docRId1" o:title=""/>
           </v:rect>
@@ -2038,8 +2038,8 @@
         </w:rPr>
       </w:pPr>
       <w:r>
-        <w:object w:dxaOrig="4094" w:dyaOrig="3503">
-          <v:rect xmlns:o="urn:schemas-microsoft-com:office:office" xmlns:v="urn:schemas-microsoft-com:vml" id="rectole0000000001" style="width:204.700000pt;height:175.150000pt" o:preferrelative="t" o:ole="">
+        <w:object w:dxaOrig="3899" w:dyaOrig="3543">
+          <v:rect xmlns:o="urn:schemas-microsoft-com:office:office" xmlns:v="urn:schemas-microsoft-com:vml" id="rectole0000000001" style="width:194.950000pt;height:177.150000pt" o:preferrelative="t" o:ole="">
             <o:lock v:ext="edit"/>
             <v:imagedata xmlns:r="http://schemas.openxmlformats.org/officeDocument/2006/relationships" r:id="docRId6" o:title=""/>
           </v:rect>
@@ -2055,11 +2055,11 @@
           <w:sz w:val="22"/>
           <w:shd w:fill="auto" w:val="clear"/>
         </w:rPr>
-        <w:t xml:space="preserve">   </w:t>
-      </w:r>
-      <w:r>
-        <w:object w:dxaOrig="3990" w:dyaOrig="2894">
-          <v:rect xmlns:o="urn:schemas-microsoft-com:office:office" xmlns:v="urn:schemas-microsoft-com:vml" id="rectole0000000002" style="width:199.500000pt;height:144.700000pt" o:preferrelative="t" o:ole="">
+        <w:t xml:space="preserve">       </w:t>
+      </w:r>
+      <w:r>
+        <w:object w:dxaOrig="4049" w:dyaOrig="2936">
+          <v:rect xmlns:o="urn:schemas-microsoft-com:office:office" xmlns:v="urn:schemas-microsoft-com:vml" id="rectole0000000002" style="width:202.450000pt;height:146.800000pt" o:preferrelative="t" o:ole="">
             <o:lock v:ext="edit"/>
             <v:imagedata xmlns:r="http://schemas.openxmlformats.org/officeDocument/2006/relationships" r:id="docRId8" o:title=""/>
           </v:rect>
@@ -2136,51 +2136,6 @@
     </w:p>
     <w:p>
       <w:pPr>
-        <w:spacing w:before="0" w:after="160" w:line="240"/>
-        <w:ind w:right="0" w:left="0" w:firstLine="0"/>
-        <w:jc w:val="left"/>
-        <w:rPr>
-          <w:rFonts w:ascii="Lucida Sans Unicode" w:hAnsi="Lucida Sans Unicode" w:cs="Lucida Sans Unicode" w:eastAsia="Lucida Sans Unicode"/>
-          <w:color w:val="1F4E79"/>
-          <w:spacing w:val="0"/>
-          <w:position w:val="0"/>
-          <w:sz w:val="22"/>
-          <w:shd w:fill="auto" w:val="clear"/>
-        </w:rPr>
-      </w:pPr>
-    </w:p>
-    <w:p>
-      <w:pPr>
-        <w:spacing w:before="0" w:after="160" w:line="259"/>
-        <w:ind w:right="0" w:left="0" w:firstLine="0"/>
-        <w:jc w:val="left"/>
-        <w:rPr>
-          <w:rFonts w:ascii="Lucida Sans Unicode" w:hAnsi="Lucida Sans Unicode" w:cs="Lucida Sans Unicode" w:eastAsia="Lucida Sans Unicode"/>
-          <w:color w:val="1F4E79"/>
-          <w:spacing w:val="0"/>
-          <w:position w:val="0"/>
-          <w:sz w:val="22"/>
-          <w:shd w:fill="auto" w:val="clear"/>
-        </w:rPr>
-      </w:pPr>
-    </w:p>
-    <w:p>
-      <w:pPr>
-        <w:spacing w:before="0" w:after="160" w:line="259"/>
-        <w:ind w:right="0" w:left="0" w:firstLine="0"/>
-        <w:jc w:val="left"/>
-        <w:rPr>
-          <w:rFonts w:ascii="Lucida Sans Unicode" w:hAnsi="Lucida Sans Unicode" w:cs="Lucida Sans Unicode" w:eastAsia="Lucida Sans Unicode"/>
-          <w:color w:val="1F4E79"/>
-          <w:spacing w:val="0"/>
-          <w:position w:val="0"/>
-          <w:sz w:val="22"/>
-          <w:shd w:fill="auto" w:val="clear"/>
-        </w:rPr>
-      </w:pPr>
-    </w:p>
-    <w:p>
-      <w:pPr>
         <w:spacing w:before="0" w:after="160" w:line="259"/>
         <w:ind w:right="0" w:left="0" w:firstLine="0"/>
         <w:jc w:val="left"/>
@@ -2540,7 +2495,7 @@
           <w:sz w:val="22"/>
           <w:shd w:fill="auto" w:val="clear"/>
         </w:rPr>
-        <w:t xml:space="preserve">INVITACION ENVITACION ENVIADA</w:t>
+        <w:t xml:space="preserve">INVITACION ENVIADA</w:t>
       </w:r>
     </w:p>
     <w:p>
@@ -3072,45 +3027,91 @@
         <w:ind w:right="0" w:left="0" w:firstLine="0"/>
         <w:jc w:val="left"/>
         <w:rPr>
-          <w:rFonts w:ascii="Lucida Sans Unicode" w:hAnsi="Lucida Sans Unicode" w:cs="Lucida Sans Unicode" w:eastAsia="Lucida Sans Unicode"/>
-          <w:color w:val="1F4E79"/>
-          <w:spacing w:val="0"/>
-          <w:position w:val="0"/>
-          <w:sz w:val="22"/>
-          <w:shd w:fill="auto" w:val="clear"/>
-        </w:rPr>
-      </w:pPr>
-      <w:r>
-        <w:object w:dxaOrig="3887" w:dyaOrig="8260">
-          <v:rect xmlns:o="urn:schemas-microsoft-com:office:office" xmlns:v="urn:schemas-microsoft-com:vml" id="rectole0000000003" style="width:194.350000pt;height:413.000000pt" o:preferrelative="t" o:ole="">
+          <w:rFonts w:ascii="Calibri" w:hAnsi="Calibri" w:cs="Calibri" w:eastAsia="Calibri"/>
+          <w:color w:val="auto"/>
+          <w:spacing w:val="0"/>
+          <w:position w:val="0"/>
+          <w:sz w:val="22"/>
+          <w:shd w:fill="auto" w:val="clear"/>
+        </w:rPr>
+      </w:pPr>
+      <w:r>
+        <w:object w:dxaOrig="3495" w:dyaOrig="8362">
+          <v:rect xmlns:o="urn:schemas-microsoft-com:office:office" xmlns:v="urn:schemas-microsoft-com:vml" id="rectole0000000003" style="width:174.750000pt;height:418.100000pt" o:preferrelative="t" o:ole="">
             <o:lock v:ext="edit"/>
             <v:imagedata xmlns:r="http://schemas.openxmlformats.org/officeDocument/2006/relationships" r:id="docRId10" o:title=""/>
           </v:rect>
           <o:OLEObject xmlns:r="http://schemas.openxmlformats.org/officeDocument/2006/relationships" xmlns:o="urn:schemas-microsoft-com:office:office" Type="Embed" ProgID="StaticMetafile" DrawAspect="Content" ObjectID="0000000003" ShapeID="rectole0000000003" r:id="docRId9"/>
         </w:object>
       </w:r>
-    </w:p>
-    <w:p>
-      <w:pPr>
-        <w:spacing w:before="0" w:after="160" w:line="259"/>
-        <w:ind w:right="0" w:left="0" w:firstLine="0"/>
-        <w:jc w:val="left"/>
-        <w:rPr>
-          <w:rFonts w:ascii="Lucida Sans Unicode" w:hAnsi="Lucida Sans Unicode" w:cs="Lucida Sans Unicode" w:eastAsia="Lucida Sans Unicode"/>
-          <w:color w:val="1F4E79"/>
-          <w:spacing w:val="0"/>
-          <w:position w:val="0"/>
-          <w:sz w:val="22"/>
-          <w:shd w:fill="auto" w:val="clear"/>
-        </w:rPr>
-      </w:pPr>
-      <w:r>
-        <w:rPr>
-          <w:rFonts w:ascii="Lucida Sans Unicode" w:hAnsi="Lucida Sans Unicode" w:cs="Lucida Sans Unicode" w:eastAsia="Lucida Sans Unicode"/>
-          <w:color w:val="1F4E79"/>
-          <w:spacing w:val="0"/>
-          <w:position w:val="0"/>
-          <w:sz w:val="22"/>
+      <w:r>
+        <w:rPr>
+          <w:rFonts w:ascii="Calibri" w:hAnsi="Calibri" w:cs="Calibri" w:eastAsia="Calibri"/>
+          <w:color w:val="auto"/>
+          <w:spacing w:val="0"/>
+          <w:position w:val="0"/>
+          <w:sz w:val="22"/>
+          <w:shd w:fill="auto" w:val="clear"/>
+        </w:rPr>
+        <w:t xml:space="preserve">                </w:t>
+      </w:r>
+      <w:r>
+        <w:object w:dxaOrig="3600" w:dyaOrig="4215">
+          <v:rect xmlns:o="urn:schemas-microsoft-com:office:office" xmlns:v="urn:schemas-microsoft-com:vml" id="rectole0000000004" style="width:180.000000pt;height:210.750000pt" o:preferrelative="t" o:ole="">
+            <o:lock v:ext="edit"/>
+            <v:imagedata xmlns:r="http://schemas.openxmlformats.org/officeDocument/2006/relationships" r:id="docRId12" o:title=""/>
+          </v:rect>
+          <o:OLEObject xmlns:r="http://schemas.openxmlformats.org/officeDocument/2006/relationships" xmlns:o="urn:schemas-microsoft-com:office:office" Type="Embed" ProgID="StaticMetafile" DrawAspect="Content" ObjectID="0000000004" ShapeID="rectole0000000004" r:id="docRId11"/>
+        </w:object>
+      </w:r>
+    </w:p>
+    <w:p>
+      <w:pPr>
+        <w:spacing w:before="0" w:after="160" w:line="259"/>
+        <w:ind w:right="0" w:left="0" w:firstLine="0"/>
+        <w:jc w:val="left"/>
+        <w:rPr>
+          <w:rFonts w:ascii="Lucida Sans Unicode" w:hAnsi="Lucida Sans Unicode" w:cs="Lucida Sans Unicode" w:eastAsia="Lucida Sans Unicode"/>
+          <w:color w:val="1F4E79"/>
+          <w:spacing w:val="0"/>
+          <w:position w:val="0"/>
+          <w:sz w:val="22"/>
+          <w:shd w:fill="auto" w:val="clear"/>
+        </w:rPr>
+      </w:pPr>
+    </w:p>
+    <w:p>
+      <w:pPr>
+        <w:spacing w:before="0" w:after="160" w:line="259"/>
+        <w:ind w:right="0" w:left="0" w:firstLine="0"/>
+        <w:jc w:val="left"/>
+        <w:rPr>
+          <w:rFonts w:ascii="Lucida Sans Unicode" w:hAnsi="Lucida Sans Unicode" w:cs="Lucida Sans Unicode" w:eastAsia="Lucida Sans Unicode"/>
+          <w:color w:val="1F4E79"/>
+          <w:spacing w:val="0"/>
+          <w:position w:val="0"/>
+          <w:sz w:val="22"/>
+          <w:shd w:fill="auto" w:val="clear"/>
+        </w:rPr>
+      </w:pPr>
+      <w:r>
+        <w:rPr>
+          <w:rFonts w:ascii="Lucida Sans Unicode" w:hAnsi="Lucida Sans Unicode" w:cs="Lucida Sans Unicode" w:eastAsia="Lucida Sans Unicode"/>
+          <w:color w:val="1F4E79"/>
+          <w:spacing w:val="0"/>
+          <w:position w:val="0"/>
+          <w:sz w:val="22"/>
+          <w:shd w:fill="auto" w:val="clear"/>
+        </w:rPr>
+        <w:t xml:space="preserve">           </w:t>
+      </w:r>
+      <w:r>
+        <w:rPr>
+          <w:rFonts w:ascii="Lucida Sans Unicode" w:hAnsi="Lucida Sans Unicode" w:cs="Lucida Sans Unicode" w:eastAsia="Lucida Sans Unicode"/>
+          <w:color w:val="1F4E79"/>
+          <w:spacing w:val="0"/>
+          <w:position w:val="0"/>
+          <w:sz w:val="20"/>
           <w:shd w:fill="auto" w:val="clear"/>
         </w:rPr>
         <w:t xml:space="preserve">Invitación a Trello</w:t>
@@ -4204,7 +4205,18 @@
           <w:sz w:val="22"/>
           <w:shd w:fill="auto" w:val="clear"/>
         </w:rPr>
-        <w:t xml:space="preserve"> Git, llevo a crear una confianza entre los participantes del grupo de trabajo, integrado por 5 personas, sin presentar conflictos, ni dificultad para la creación del proyecto y distribución de tareas.</w:t>
+        <w:t xml:space="preserve"> Git, llevo a crear una confianza entre los participantes del grupo de trabajo, integrado por 5 personas, sin presentar conflictos, ni dificultad para la creaci</w:t>
+      </w:r>
+      <w:r>
+        <w:rPr>
+          <w:rFonts w:ascii="Lucida Sans Unicode" w:hAnsi="Lucida Sans Unicode" w:cs="Lucida Sans Unicode" w:eastAsia="Lucida Sans Unicode"/>
+          <w:color w:val="1F4E79"/>
+          <w:spacing w:val="0"/>
+          <w:position w:val="0"/>
+          <w:sz w:val="22"/>
+          <w:shd w:fill="auto" w:val="clear"/>
+        </w:rPr>
+        <w:t xml:space="preserve">ón del proyecto y distribución de tareas.</w:t>
       </w:r>
     </w:p>
     <w:p>

</xml_diff>